<commit_message>
Lastenheft finished, Email transfer added
</commit_message>
<xml_diff>
--- a/Dokumente/Lastenheft.docx
+++ b/Dokumente/Lastenheft.docx
@@ -128,7 +128,7 @@
               </wp:anchor>
             </w:drawing>
           </mc:Choice>
-          <mc:Fallback xmlns:a="http://schemas.openxmlformats.org/drawingml/2006/main" xmlns:pic="http://schemas.openxmlformats.org/drawingml/2006/picture" xmlns:a14="http://schemas.microsoft.com/office/drawing/2010/main" xmlns:asvg="http://schemas.microsoft.com/office/drawing/2016/SVG/main">
+          <mc:Fallback xmlns:asvg="http://schemas.microsoft.com/office/drawing/2016/SVG/main" xmlns:a14="http://schemas.microsoft.com/office/drawing/2010/main" xmlns:pic="http://schemas.openxmlformats.org/drawingml/2006/picture" xmlns:a="http://schemas.openxmlformats.org/drawingml/2006/main">
             <w:pict w14:anchorId="175F952A">
               <v:rect id="Rechteck 6" style="position:absolute;margin-left:0;margin-top:40.5pt;width:594pt;height:225.75pt;z-index:-251652096;visibility:visible;mso-wrap-style:square;mso-wrap-distance-left:9pt;mso-wrap-distance-top:0;mso-wrap-distance-right:9pt;mso-wrap-distance-bottom:0;mso-position-horizontal:left;mso-position-horizontal-relative:page;mso-position-vertical:absolute;mso-position-vertical-relative:text;v-text-anchor:middle" o:spid="_x0000_s1026" fillcolor="#a5a5a5 [3206]" strokecolor="#525252 [1606]" strokeweight="1pt" w14:anchorId="0A97F654" o:gfxdata="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">
                 <w10:wrap anchorx="page"/>
@@ -620,6 +620,18 @@
         <w:p>
           <w:pPr>
             <w:pStyle w:val="Inhaltsverzeichnisberschrift"/>
+            <w:rPr>
+              <w:rFonts w:asciiTheme="minorHAnsi" w:eastAsiaTheme="minorHAnsi" w:hAnsiTheme="minorHAnsi" w:cstheme="minorBidi"/>
+              <w:color w:val="auto"/>
+              <w:sz w:val="22"/>
+              <w:szCs w:val="22"/>
+              <w:lang w:eastAsia="en-US"/>
+            </w:rPr>
+          </w:pPr>
+        </w:p>
+        <w:p>
+          <w:pPr>
+            <w:pStyle w:val="Inhaltsverzeichnisberschrift"/>
           </w:pPr>
           <w:r>
             <w:t>Inhaltsverzeichnis</w:t>
@@ -654,7 +666,7 @@
             </w:rPr>
             <w:fldChar w:fldCharType="separate"/>
           </w:r>
-          <w:hyperlink w:anchor="_Toc526807034" w:history="1">
+          <w:hyperlink w:anchor="_Toc527492496" w:history="1">
             <w:r>
               <w:rPr>
                 <w:rStyle w:val="Hyperlink"/>
@@ -681,7 +693,7 @@
                 <w:noProof/>
                 <w:webHidden/>
               </w:rPr>
-              <w:instrText xml:space="preserve"> PAGEREF _Toc526807034 \h </w:instrText>
+              <w:instrText xml:space="preserve"> PAGEREF _Toc527492496 \h </w:instrText>
             </w:r>
             <w:r>
               <w:rPr>
@@ -724,7 +736,7 @@
               <w:lang w:eastAsia="de-DE"/>
             </w:rPr>
           </w:pPr>
-          <w:hyperlink w:anchor="_Toc526807035" w:history="1">
+          <w:hyperlink w:anchor="_Toc527492497" w:history="1">
             <w:r>
               <w:rPr>
                 <w:rStyle w:val="Hyperlink"/>
@@ -751,7 +763,7 @@
                 <w:noProof/>
                 <w:webHidden/>
               </w:rPr>
-              <w:instrText xml:space="preserve"> PAGEREF _Toc526807035 \h </w:instrText>
+              <w:instrText xml:space="preserve"> PAGEREF _Toc527492497 \h </w:instrText>
             </w:r>
             <w:r>
               <w:rPr>
@@ -794,7 +806,7 @@
               <w:lang w:eastAsia="de-DE"/>
             </w:rPr>
           </w:pPr>
-          <w:hyperlink w:anchor="_Toc526807036" w:history="1">
+          <w:hyperlink w:anchor="_Toc527492498" w:history="1">
             <w:r>
               <w:rPr>
                 <w:rStyle w:val="Hyperlink"/>
@@ -821,7 +833,7 @@
                 <w:noProof/>
                 <w:webHidden/>
               </w:rPr>
-              <w:instrText xml:space="preserve"> PAGEREF _Toc526807036 \h </w:instrText>
+              <w:instrText xml:space="preserve"> PAGEREF _Toc527492498 \h </w:instrText>
             </w:r>
             <w:r>
               <w:rPr>
@@ -864,7 +876,7 @@
               <w:lang w:eastAsia="de-DE"/>
             </w:rPr>
           </w:pPr>
-          <w:hyperlink w:anchor="_Toc526807037" w:history="1">
+          <w:hyperlink w:anchor="_Toc527492499" w:history="1">
             <w:r>
               <w:rPr>
                 <w:rStyle w:val="Hyperlink"/>
@@ -891,7 +903,7 @@
                 <w:noProof/>
                 <w:webHidden/>
               </w:rPr>
-              <w:instrText xml:space="preserve"> PAGEREF _Toc526807037 \h </w:instrText>
+              <w:instrText xml:space="preserve"> PAGEREF _Toc527492499 \h </w:instrText>
             </w:r>
             <w:r>
               <w:rPr>
@@ -934,7 +946,7 @@
               <w:lang w:eastAsia="de-DE"/>
             </w:rPr>
           </w:pPr>
-          <w:hyperlink w:anchor="_Toc526807038" w:history="1">
+          <w:hyperlink w:anchor="_Toc527492500" w:history="1">
             <w:r>
               <w:rPr>
                 <w:rStyle w:val="Hyperlink"/>
@@ -961,7 +973,7 @@
                 <w:noProof/>
                 <w:webHidden/>
               </w:rPr>
-              <w:instrText xml:space="preserve"> PAGEREF _Toc526807038 \h </w:instrText>
+              <w:instrText xml:space="preserve"> PAGEREF _Toc527492500 \h </w:instrText>
             </w:r>
             <w:r>
               <w:rPr>
@@ -1004,7 +1016,7 @@
               <w:lang w:eastAsia="de-DE"/>
             </w:rPr>
           </w:pPr>
-          <w:hyperlink w:anchor="_Toc526807039" w:history="1">
+          <w:hyperlink w:anchor="_Toc527492501" w:history="1">
             <w:r>
               <w:rPr>
                 <w:rStyle w:val="Hyperlink"/>
@@ -1031,7 +1043,7 @@
                 <w:noProof/>
                 <w:webHidden/>
               </w:rPr>
-              <w:instrText xml:space="preserve"> PAGEREF _Toc526807039 \h </w:instrText>
+              <w:instrText xml:space="preserve"> PAGEREF _Toc527492501 \h </w:instrText>
             </w:r>
             <w:r>
               <w:rPr>
@@ -1074,7 +1086,7 @@
               <w:lang w:eastAsia="de-DE"/>
             </w:rPr>
           </w:pPr>
-          <w:hyperlink w:anchor="_Toc526807040" w:history="1">
+          <w:hyperlink w:anchor="_Toc527492502" w:history="1">
             <w:r>
               <w:rPr>
                 <w:rStyle w:val="Hyperlink"/>
@@ -1101,7 +1113,7 @@
                 <w:noProof/>
                 <w:webHidden/>
               </w:rPr>
-              <w:instrText xml:space="preserve"> PAGEREF _Toc526807040 \h </w:instrText>
+              <w:instrText xml:space="preserve"> PAGEREF _Toc527492502 \h </w:instrText>
             </w:r>
             <w:r>
               <w:rPr>
@@ -1121,7 +1133,7 @@
                 <w:noProof/>
                 <w:webHidden/>
               </w:rPr>
-              <w:t>5</w:t>
+              <w:t>6</w:t>
             </w:r>
             <w:r>
               <w:rPr>
@@ -1144,7 +1156,7 @@
               <w:lang w:eastAsia="de-DE"/>
             </w:rPr>
           </w:pPr>
-          <w:hyperlink w:anchor="_Toc526807041" w:history="1">
+          <w:hyperlink w:anchor="_Toc527492503" w:history="1">
             <w:r>
               <w:rPr>
                 <w:rStyle w:val="Hyperlink"/>
@@ -1171,7 +1183,7 @@
                 <w:noProof/>
                 <w:webHidden/>
               </w:rPr>
-              <w:instrText xml:space="preserve"> PAGEREF _Toc526807041 \h </w:instrText>
+              <w:instrText xml:space="preserve"> PAGEREF _Toc527492503 \h </w:instrText>
             </w:r>
             <w:r>
               <w:rPr>
@@ -1191,7 +1203,7 @@
                 <w:noProof/>
                 <w:webHidden/>
               </w:rPr>
-              <w:t>5</w:t>
+              <w:t>6</w:t>
             </w:r>
             <w:r>
               <w:rPr>
@@ -1214,7 +1226,7 @@
               <w:lang w:eastAsia="de-DE"/>
             </w:rPr>
           </w:pPr>
-          <w:hyperlink w:anchor="_Toc526807042" w:history="1">
+          <w:hyperlink w:anchor="_Toc527492504" w:history="1">
             <w:r>
               <w:rPr>
                 <w:rStyle w:val="Hyperlink"/>
@@ -1241,7 +1253,7 @@
                 <w:noProof/>
                 <w:webHidden/>
               </w:rPr>
-              <w:instrText xml:space="preserve"> PAGEREF _Toc526807042 \h </w:instrText>
+              <w:instrText xml:space="preserve"> PAGEREF _Toc527492504 \h </w:instrText>
             </w:r>
             <w:r>
               <w:rPr>
@@ -1283,6 +1295,8 @@
       <w:r>
         <w:br w:type="page"/>
       </w:r>
+      <w:bookmarkStart w:id="0" w:name="_GoBack"/>
+      <w:bookmarkEnd w:id="0"/>
     </w:p>
     <w:p>
       <w:pPr>
@@ -1293,11 +1307,11 @@
       <w:pPr>
         <w:pStyle w:val="berschrift1"/>
       </w:pPr>
-      <w:bookmarkStart w:id="0" w:name="_Toc526807034"/>
+      <w:bookmarkStart w:id="1" w:name="_Toc527492496"/>
       <w:r>
         <w:t>Projektbeschreibung</w:t>
       </w:r>
-      <w:bookmarkEnd w:id="0"/>
+      <w:bookmarkEnd w:id="1"/>
     </w:p>
     <w:p>
       <w:pPr>
@@ -1319,11 +1333,11 @@
       <w:pPr>
         <w:pStyle w:val="berschrift1"/>
       </w:pPr>
-      <w:bookmarkStart w:id="1" w:name="_Toc526807035"/>
+      <w:bookmarkStart w:id="2" w:name="_Toc527492497"/>
       <w:r>
         <w:t>Ist-Zustand</w:t>
       </w:r>
-      <w:bookmarkEnd w:id="1"/>
+      <w:bookmarkEnd w:id="2"/>
     </w:p>
     <w:p>
       <w:pPr>
@@ -1347,11 +1361,11 @@
       <w:pPr>
         <w:pStyle w:val="berschrift1"/>
       </w:pPr>
-      <w:bookmarkStart w:id="2" w:name="_Toc526807036"/>
+      <w:bookmarkStart w:id="3" w:name="_Toc527492498"/>
       <w:r>
         <w:t>Soll-Zustand</w:t>
       </w:r>
-      <w:bookmarkEnd w:id="2"/>
+      <w:bookmarkEnd w:id="3"/>
     </w:p>
     <w:p>
       <w:pPr>
@@ -1400,21 +1414,21 @@
       <w:pPr>
         <w:pStyle w:val="berschrift2"/>
       </w:pPr>
-      <w:bookmarkStart w:id="3" w:name="_Toc526807037"/>
+      <w:bookmarkStart w:id="4" w:name="_Toc527492499"/>
       <w:r>
         <w:t>Anforderungen der Software</w:t>
       </w:r>
-      <w:bookmarkEnd w:id="3"/>
+      <w:bookmarkEnd w:id="4"/>
     </w:p>
     <w:p>
       <w:pPr>
         <w:pStyle w:val="berschrift3"/>
       </w:pPr>
-      <w:bookmarkStart w:id="4" w:name="_Toc526807038"/>
+      <w:bookmarkStart w:id="5" w:name="_Toc527492500"/>
       <w:r>
         <w:t>Muss Kriterien</w:t>
       </w:r>
-      <w:bookmarkEnd w:id="4"/>
+      <w:bookmarkEnd w:id="5"/>
     </w:p>
     <w:p>
       <w:pPr>
@@ -1466,8 +1480,6 @@
       <w:r>
         <w:t xml:space="preserve">Den Status eines Entwicklungsbogens von “abgeschlossen” auf “in Bearbeitung” setzen </w:t>
       </w:r>
-      <w:bookmarkStart w:id="5" w:name="_GoBack"/>
-      <w:bookmarkEnd w:id="5"/>
     </w:p>
     <w:p>
       <w:pPr>
@@ -1765,7 +1777,7 @@
       <w:pPr>
         <w:pStyle w:val="berschrift3"/>
       </w:pPr>
-      <w:bookmarkStart w:id="6" w:name="_Toc526807039"/>
+      <w:bookmarkStart w:id="6" w:name="_Toc527492501"/>
       <w:r>
         <w:t>Kann Kriterien</w:t>
       </w:r>
@@ -1863,9 +1875,27 @@
     </w:p>
     <w:p>
       <w:pPr>
+        <w:rPr>
+          <w:rFonts w:asciiTheme="majorHAnsi" w:eastAsiaTheme="majorEastAsia" w:hAnsiTheme="majorHAnsi" w:cstheme="majorBidi"/>
+          <w:color w:val="2F5496" w:themeColor="accent1" w:themeShade="BF"/>
+          <w:sz w:val="32"/>
+          <w:szCs w:val="32"/>
+        </w:rPr>
+      </w:pPr>
+      <w:r>
+        <w:br w:type="page"/>
+      </w:r>
+    </w:p>
+    <w:p>
+      <w:pPr>
         <w:pStyle w:val="berschrift1"/>
       </w:pPr>
-      <w:bookmarkStart w:id="7" w:name="_Toc526807040"/>
+    </w:p>
+    <w:p>
+      <w:pPr>
+        <w:pStyle w:val="berschrift1"/>
+      </w:pPr>
+      <w:bookmarkStart w:id="7" w:name="_Toc527492502"/>
       <w:r>
         <w:t>Schnittstellen</w:t>
       </w:r>
@@ -1881,12 +1911,11 @@
     </w:p>
     <w:p>
       <w:pPr>
-        <w:jc w:val="both"/>
         <w:rPr>
           <w:rStyle w:val="berschrift1Zchn"/>
         </w:rPr>
       </w:pPr>
-      <w:bookmarkStart w:id="8" w:name="_Toc526807041"/>
+      <w:bookmarkStart w:id="8" w:name="_Toc527492503"/>
       <w:r>
         <w:rPr>
           <w:rStyle w:val="berschrift1Zchn"/>
@@ -1907,9 +1936,8 @@
       <w:pPr>
         <w:pStyle w:val="berschrift1"/>
       </w:pPr>
-      <w:bookmarkStart w:id="9" w:name="_Toc526807042"/>
-      <w:r>
-        <w:lastRenderedPageBreak/>
+      <w:bookmarkStart w:id="9" w:name="_Toc527492504"/>
+      <w:r>
         <w:t>Organisatorisches Umfeld</w:t>
       </w:r>
       <w:bookmarkEnd w:id="9"/>
@@ -1927,51 +1955,32 @@
       </w:r>
       <w:proofErr w:type="spellEnd"/>
       <w:r>
-        <w:t xml:space="preserve">, Finn </w:t>
+        <w:t xml:space="preserve">, Finn Mecke, Tim Schierwater, Steven </w:t>
       </w:r>
       <w:proofErr w:type="spellStart"/>
       <w:r>
-        <w:t>Mecke</w:t>
+        <w:t>Jonscher</w:t>
       </w:r>
       <w:proofErr w:type="spellEnd"/>
       <w:r>
-        <w:t xml:space="preserve">, Tim </w:t>
+        <w:t xml:space="preserve"> und Glen Wider. Finn Mecke ist der Projektleiter. Zur Erstellung des Produktes wird die agile Entwicklungsmethode </w:t>
       </w:r>
       <w:proofErr w:type="spellStart"/>
       <w:r>
-        <w:t>Schierwater</w:t>
+        <w:t>Scrum</w:t>
       </w:r>
       <w:proofErr w:type="spellEnd"/>
       <w:r>
-        <w:t xml:space="preserve">, Steven </w:t>
-      </w:r>
-      <w:proofErr w:type="spellStart"/>
-      <w:r>
-        <w:t>Jonscher</w:t>
-      </w:r>
-      <w:proofErr w:type="spellEnd"/>
-      <w:r>
-        <w:t xml:space="preserve"> und Glen Wider. Finn Mecke ist der Projektleiter. Zur Erstellung des Produktes wird die agile Entwicklungsmethode </w:t>
-      </w:r>
-      <w:proofErr w:type="spellStart"/>
-      <w:r>
-        <w:t>Scrum</w:t>
-      </w:r>
-      <w:proofErr w:type="spellEnd"/>
-      <w:r>
         <w:t xml:space="preserve"> verwendet. </w:t>
       </w:r>
     </w:p>
     <w:sectPr>
-      <w:headerReference w:type="even" r:id="rId11"/>
-      <w:headerReference w:type="default" r:id="rId12"/>
-      <w:footerReference w:type="even" r:id="rId13"/>
-      <w:footerReference w:type="default" r:id="rId14"/>
-      <w:headerReference w:type="first" r:id="rId15"/>
-      <w:footerReference w:type="first" r:id="rId16"/>
+      <w:headerReference w:type="default" r:id="rId11"/>
+      <w:footerReference w:type="default" r:id="rId12"/>
       <w:pgSz w:w="11906" w:h="16838"/>
       <w:pgMar w:top="1417" w:right="1417" w:bottom="1134" w:left="1417" w:header="708" w:footer="708" w:gutter="0"/>
       <w:cols w:space="708"/>
+      <w:titlePg/>
       <w:docGrid w:linePitch="360"/>
     </w:sectPr>
   </w:body>
@@ -2012,26 +2021,38 @@
 
 <file path=word/footer1.xml><?xml version="1.0" encoding="utf-8"?>
 <w:ftr xmlns:wpc="http://schemas.microsoft.com/office/word/2010/wordprocessingCanvas" xmlns:cx="http://schemas.microsoft.com/office/drawing/2014/chartex" xmlns:cx1="http://schemas.microsoft.com/office/drawing/2015/9/8/chartex" xmlns:cx2="http://schemas.microsoft.com/office/drawing/2015/10/21/chartex" xmlns:cx3="http://schemas.microsoft.com/office/drawing/2016/5/9/chartex" xmlns:cx4="http://schemas.microsoft.com/office/drawing/2016/5/10/chartex" xmlns:cx5="http://schemas.microsoft.com/office/drawing/2016/5/11/chartex" xmlns:cx6="http://schemas.microsoft.com/office/drawing/2016/5/12/chartex" xmlns:cx7="http://schemas.microsoft.com/office/drawing/2016/5/13/chartex" xmlns:cx8="http://schemas.microsoft.com/office/drawing/2016/5/14/chartex" xmlns:mc="http://schemas.openxmlformats.org/markup-compatibility/2006" xmlns:aink="http://schemas.microsoft.com/office/drawing/2016/ink" xmlns:am3d="http://schemas.microsoft.com/office/drawing/2017/model3d" xmlns:o="urn:schemas-microsoft-com:office:office" xmlns:r="http://schemas.openxmlformats.org/officeDocument/2006/relationships" xmlns:m="http://schemas.openxmlformats.org/officeDocument/2006/math" xmlns:v="urn:schemas-microsoft-com:vml" xmlns:wp14="http://schemas.microsoft.com/office/word/2010/wordprocessingDrawing" xmlns:wp="http://schemas.openxmlformats.org/drawingml/2006/wordprocessingDrawing" xmlns:w10="urn:schemas-microsoft-com:office:word" xmlns:w="http://schemas.openxmlformats.org/wordprocessingml/2006/main" xmlns:w14="http://schemas.microsoft.com/office/word/2010/wordml" xmlns:w15="http://schemas.microsoft.com/office/word/2012/wordml" xmlns:w16cid="http://schemas.microsoft.com/office/word/2016/wordml/cid" xmlns:w16se="http://schemas.microsoft.com/office/word/2015/wordml/symex" xmlns:wpg="http://schemas.microsoft.com/office/word/2010/wordprocessingGroup" xmlns:wpi="http://schemas.microsoft.com/office/word/2010/wordprocessingInk" xmlns:wne="http://schemas.microsoft.com/office/word/2006/wordml" xmlns:wps="http://schemas.microsoft.com/office/word/2010/wordprocessingShape" mc:Ignorable="w14 w15 w16se w16cid wp14">
-  <w:p>
-    <w:pPr>
-      <w:pStyle w:val="Fuzeile"/>
-    </w:pPr>
-  </w:p>
-</w:ftr>
-</file>
-
-<file path=word/footer2.xml><?xml version="1.0" encoding="utf-8"?>
-<w:ftr xmlns:wpc="http://schemas.microsoft.com/office/word/2010/wordprocessingCanvas" xmlns:cx="http://schemas.microsoft.com/office/drawing/2014/chartex" xmlns:cx1="http://schemas.microsoft.com/office/drawing/2015/9/8/chartex" xmlns:cx2="http://schemas.microsoft.com/office/drawing/2015/10/21/chartex" xmlns:cx3="http://schemas.microsoft.com/office/drawing/2016/5/9/chartex" xmlns:cx4="http://schemas.microsoft.com/office/drawing/2016/5/10/chartex" xmlns:cx5="http://schemas.microsoft.com/office/drawing/2016/5/11/chartex" xmlns:cx6="http://schemas.microsoft.com/office/drawing/2016/5/12/chartex" xmlns:cx7="http://schemas.microsoft.com/office/drawing/2016/5/13/chartex" xmlns:cx8="http://schemas.microsoft.com/office/drawing/2016/5/14/chartex" xmlns:mc="http://schemas.openxmlformats.org/markup-compatibility/2006" xmlns:aink="http://schemas.microsoft.com/office/drawing/2016/ink" xmlns:am3d="http://schemas.microsoft.com/office/drawing/2017/model3d" xmlns:o="urn:schemas-microsoft-com:office:office" xmlns:r="http://schemas.openxmlformats.org/officeDocument/2006/relationships" xmlns:m="http://schemas.openxmlformats.org/officeDocument/2006/math" xmlns:v="urn:schemas-microsoft-com:vml" xmlns:wp14="http://schemas.microsoft.com/office/word/2010/wordprocessingDrawing" xmlns:wp="http://schemas.openxmlformats.org/drawingml/2006/wordprocessingDrawing" xmlns:w10="urn:schemas-microsoft-com:office:word" xmlns:w="http://schemas.openxmlformats.org/wordprocessingml/2006/main" xmlns:w14="http://schemas.microsoft.com/office/word/2010/wordml" xmlns:w15="http://schemas.microsoft.com/office/word/2012/wordml" xmlns:w16cid="http://schemas.microsoft.com/office/word/2016/wordml/cid" xmlns:w16se="http://schemas.microsoft.com/office/word/2015/wordml/symex" xmlns:wpg="http://schemas.microsoft.com/office/word/2010/wordprocessingGroup" xmlns:wpi="http://schemas.microsoft.com/office/word/2010/wordprocessingInk" xmlns:wne="http://schemas.microsoft.com/office/word/2006/wordml" xmlns:wps="http://schemas.microsoft.com/office/word/2010/wordprocessingShape" mc:Ignorable="w14 w15 w16se w16cid wp14">
-  <w:p>
-    <w:pPr>
-      <w:pStyle w:val="Fuzeile"/>
-    </w:pPr>
-  </w:p>
-</w:ftr>
-</file>
-
-<file path=word/footer3.xml><?xml version="1.0" encoding="utf-8"?>
-<w:ftr xmlns:wpc="http://schemas.microsoft.com/office/word/2010/wordprocessingCanvas" xmlns:cx="http://schemas.microsoft.com/office/drawing/2014/chartex" xmlns:cx1="http://schemas.microsoft.com/office/drawing/2015/9/8/chartex" xmlns:cx2="http://schemas.microsoft.com/office/drawing/2015/10/21/chartex" xmlns:cx3="http://schemas.microsoft.com/office/drawing/2016/5/9/chartex" xmlns:cx4="http://schemas.microsoft.com/office/drawing/2016/5/10/chartex" xmlns:cx5="http://schemas.microsoft.com/office/drawing/2016/5/11/chartex" xmlns:cx6="http://schemas.microsoft.com/office/drawing/2016/5/12/chartex" xmlns:cx7="http://schemas.microsoft.com/office/drawing/2016/5/13/chartex" xmlns:cx8="http://schemas.microsoft.com/office/drawing/2016/5/14/chartex" xmlns:mc="http://schemas.openxmlformats.org/markup-compatibility/2006" xmlns:aink="http://schemas.microsoft.com/office/drawing/2016/ink" xmlns:am3d="http://schemas.microsoft.com/office/drawing/2017/model3d" xmlns:o="urn:schemas-microsoft-com:office:office" xmlns:r="http://schemas.openxmlformats.org/officeDocument/2006/relationships" xmlns:m="http://schemas.openxmlformats.org/officeDocument/2006/math" xmlns:v="urn:schemas-microsoft-com:vml" xmlns:wp14="http://schemas.microsoft.com/office/word/2010/wordprocessingDrawing" xmlns:wp="http://schemas.openxmlformats.org/drawingml/2006/wordprocessingDrawing" xmlns:w10="urn:schemas-microsoft-com:office:word" xmlns:w="http://schemas.openxmlformats.org/wordprocessingml/2006/main" xmlns:w14="http://schemas.microsoft.com/office/word/2010/wordml" xmlns:w15="http://schemas.microsoft.com/office/word/2012/wordml" xmlns:w16cid="http://schemas.microsoft.com/office/word/2016/wordml/cid" xmlns:w16se="http://schemas.microsoft.com/office/word/2015/wordml/symex" xmlns:wpg="http://schemas.microsoft.com/office/word/2010/wordprocessingGroup" xmlns:wpi="http://schemas.microsoft.com/office/word/2010/wordprocessingInk" xmlns:wne="http://schemas.microsoft.com/office/word/2006/wordml" xmlns:wps="http://schemas.microsoft.com/office/word/2010/wordprocessingShape" mc:Ignorable="w14 w15 w16se w16cid wp14">
+  <w:sdt>
+    <w:sdtPr>
+      <w:id w:val="-1069798347"/>
+      <w:docPartObj>
+        <w:docPartGallery w:val="Page Numbers (Bottom of Page)"/>
+        <w:docPartUnique/>
+      </w:docPartObj>
+    </w:sdtPr>
+    <w:sdtContent>
+      <w:p>
+        <w:pPr>
+          <w:pStyle w:val="Fuzeile"/>
+          <w:jc w:val="right"/>
+        </w:pPr>
+        <w:r>
+          <w:fldChar w:fldCharType="begin"/>
+        </w:r>
+        <w:r>
+          <w:instrText>PAGE   \* MERGEFORMAT</w:instrText>
+        </w:r>
+        <w:r>
+          <w:fldChar w:fldCharType="separate"/>
+        </w:r>
+        <w:r>
+          <w:t>2</w:t>
+        </w:r>
+        <w:r>
+          <w:fldChar w:fldCharType="end"/>
+        </w:r>
+      </w:p>
+    </w:sdtContent>
+  </w:sdt>
   <w:p>
     <w:pPr>
       <w:pStyle w:val="Fuzeile"/>
@@ -2073,16 +2094,6 @@
 </file>
 
 <file path=word/header1.xml><?xml version="1.0" encoding="utf-8"?>
-<w:hdr xmlns:wpc="http://schemas.microsoft.com/office/word/2010/wordprocessingCanvas" xmlns:cx="http://schemas.microsoft.com/office/drawing/2014/chartex" xmlns:cx1="http://schemas.microsoft.com/office/drawing/2015/9/8/chartex" xmlns:cx2="http://schemas.microsoft.com/office/drawing/2015/10/21/chartex" xmlns:cx3="http://schemas.microsoft.com/office/drawing/2016/5/9/chartex" xmlns:cx4="http://schemas.microsoft.com/office/drawing/2016/5/10/chartex" xmlns:cx5="http://schemas.microsoft.com/office/drawing/2016/5/11/chartex" xmlns:cx6="http://schemas.microsoft.com/office/drawing/2016/5/12/chartex" xmlns:cx7="http://schemas.microsoft.com/office/drawing/2016/5/13/chartex" xmlns:cx8="http://schemas.microsoft.com/office/drawing/2016/5/14/chartex" xmlns:mc="http://schemas.openxmlformats.org/markup-compatibility/2006" xmlns:aink="http://schemas.microsoft.com/office/drawing/2016/ink" xmlns:am3d="http://schemas.microsoft.com/office/drawing/2017/model3d" xmlns:o="urn:schemas-microsoft-com:office:office" xmlns:r="http://schemas.openxmlformats.org/officeDocument/2006/relationships" xmlns:m="http://schemas.openxmlformats.org/officeDocument/2006/math" xmlns:v="urn:schemas-microsoft-com:vml" xmlns:wp14="http://schemas.microsoft.com/office/word/2010/wordprocessingDrawing" xmlns:wp="http://schemas.openxmlformats.org/drawingml/2006/wordprocessingDrawing" xmlns:w10="urn:schemas-microsoft-com:office:word" xmlns:w="http://schemas.openxmlformats.org/wordprocessingml/2006/main" xmlns:w14="http://schemas.microsoft.com/office/word/2010/wordml" xmlns:w15="http://schemas.microsoft.com/office/word/2012/wordml" xmlns:w16cid="http://schemas.microsoft.com/office/word/2016/wordml/cid" xmlns:w16se="http://schemas.microsoft.com/office/word/2015/wordml/symex" xmlns:wpg="http://schemas.microsoft.com/office/word/2010/wordprocessingGroup" xmlns:wpi="http://schemas.microsoft.com/office/word/2010/wordprocessingInk" xmlns:wne="http://schemas.microsoft.com/office/word/2006/wordml" xmlns:wps="http://schemas.microsoft.com/office/word/2010/wordprocessingShape" mc:Ignorable="w14 w15 w16se w16cid wp14">
-  <w:p>
-    <w:pPr>
-      <w:pStyle w:val="Kopfzeile"/>
-    </w:pPr>
-  </w:p>
-</w:hdr>
-</file>
-
-<file path=word/header2.xml><?xml version="1.0" encoding="utf-8"?>
 <w:hdr xmlns:wpc="http://schemas.microsoft.com/office/word/2010/wordprocessingCanvas" xmlns:cx="http://schemas.microsoft.com/office/drawing/2014/chartex" xmlns:cx1="http://schemas.microsoft.com/office/drawing/2015/9/8/chartex" xmlns:cx2="http://schemas.microsoft.com/office/drawing/2015/10/21/chartex" xmlns:cx3="http://schemas.microsoft.com/office/drawing/2016/5/9/chartex" xmlns:cx4="http://schemas.microsoft.com/office/drawing/2016/5/10/chartex" xmlns:cx5="http://schemas.microsoft.com/office/drawing/2016/5/11/chartex" xmlns:cx6="http://schemas.microsoft.com/office/drawing/2016/5/12/chartex" xmlns:cx7="http://schemas.microsoft.com/office/drawing/2016/5/13/chartex" xmlns:cx8="http://schemas.microsoft.com/office/drawing/2016/5/14/chartex" xmlns:mc="http://schemas.openxmlformats.org/markup-compatibility/2006" xmlns:aink="http://schemas.microsoft.com/office/drawing/2016/ink" xmlns:am3d="http://schemas.microsoft.com/office/drawing/2017/model3d" xmlns:o="urn:schemas-microsoft-com:office:office" xmlns:r="http://schemas.openxmlformats.org/officeDocument/2006/relationships" xmlns:m="http://schemas.openxmlformats.org/officeDocument/2006/math" xmlns:v="urn:schemas-microsoft-com:vml" xmlns:wp14="http://schemas.microsoft.com/office/word/2010/wordprocessingDrawing" xmlns:wp="http://schemas.openxmlformats.org/drawingml/2006/wordprocessingDrawing" xmlns:w10="urn:schemas-microsoft-com:office:word" xmlns:w="http://schemas.openxmlformats.org/wordprocessingml/2006/main" xmlns:w14="http://schemas.microsoft.com/office/word/2010/wordml" xmlns:w15="http://schemas.microsoft.com/office/word/2012/wordml" xmlns:w16cid="http://schemas.microsoft.com/office/word/2016/wordml/cid" xmlns:w16se="http://schemas.microsoft.com/office/word/2015/wordml/symex" xmlns:wpg="http://schemas.microsoft.com/office/word/2010/wordprocessingGroup" xmlns:wpi="http://schemas.microsoft.com/office/word/2010/wordprocessingInk" xmlns:wne="http://schemas.microsoft.com/office/word/2006/wordml" xmlns:wps="http://schemas.microsoft.com/office/word/2010/wordprocessingShape" mc:Ignorable="w14 w15 w16se w16cid wp14">
   <w:p>
     <w:pPr>
@@ -2117,16 +2128,6 @@
       <w:tab/>
       <w:t>APE</w:t>
     </w:r>
-  </w:p>
-</w:hdr>
-</file>
-
-<file path=word/header3.xml><?xml version="1.0" encoding="utf-8"?>
-<w:hdr xmlns:wpc="http://schemas.microsoft.com/office/word/2010/wordprocessingCanvas" xmlns:cx="http://schemas.microsoft.com/office/drawing/2014/chartex" xmlns:cx1="http://schemas.microsoft.com/office/drawing/2015/9/8/chartex" xmlns:cx2="http://schemas.microsoft.com/office/drawing/2015/10/21/chartex" xmlns:cx3="http://schemas.microsoft.com/office/drawing/2016/5/9/chartex" xmlns:cx4="http://schemas.microsoft.com/office/drawing/2016/5/10/chartex" xmlns:cx5="http://schemas.microsoft.com/office/drawing/2016/5/11/chartex" xmlns:cx6="http://schemas.microsoft.com/office/drawing/2016/5/12/chartex" xmlns:cx7="http://schemas.microsoft.com/office/drawing/2016/5/13/chartex" xmlns:cx8="http://schemas.microsoft.com/office/drawing/2016/5/14/chartex" xmlns:mc="http://schemas.openxmlformats.org/markup-compatibility/2006" xmlns:aink="http://schemas.microsoft.com/office/drawing/2016/ink" xmlns:am3d="http://schemas.microsoft.com/office/drawing/2017/model3d" xmlns:o="urn:schemas-microsoft-com:office:office" xmlns:r="http://schemas.openxmlformats.org/officeDocument/2006/relationships" xmlns:m="http://schemas.openxmlformats.org/officeDocument/2006/math" xmlns:v="urn:schemas-microsoft-com:vml" xmlns:wp14="http://schemas.microsoft.com/office/word/2010/wordprocessingDrawing" xmlns:wp="http://schemas.openxmlformats.org/drawingml/2006/wordprocessingDrawing" xmlns:w10="urn:schemas-microsoft-com:office:word" xmlns:w="http://schemas.openxmlformats.org/wordprocessingml/2006/main" xmlns:w14="http://schemas.microsoft.com/office/word/2010/wordml" xmlns:w15="http://schemas.microsoft.com/office/word/2012/wordml" xmlns:w16cid="http://schemas.microsoft.com/office/word/2016/wordml/cid" xmlns:w16se="http://schemas.microsoft.com/office/word/2015/wordml/symex" xmlns:wpg="http://schemas.microsoft.com/office/word/2010/wordprocessingGroup" xmlns:wpi="http://schemas.microsoft.com/office/word/2010/wordprocessingInk" xmlns:wne="http://schemas.microsoft.com/office/word/2006/wordml" xmlns:wps="http://schemas.microsoft.com/office/word/2010/wordprocessingShape" mc:Ignorable="w14 w15 w16se w16cid wp14">
-  <w:p>
-    <w:pPr>
-      <w:pStyle w:val="Kopfzeile"/>
-    </w:pPr>
   </w:p>
 </w:hdr>
 </file>
@@ -3393,7 +3394,7 @@
 </file>
 
 <file path=customXml/itemProps1.xml><?xml version="1.0" encoding="utf-8"?>
-<ds:datastoreItem xmlns:ds="http://schemas.openxmlformats.org/officeDocument/2006/customXml" ds:itemID="{81AD8F0D-0CD5-4A42-907E-5B6A8CBF50DE}">
+<ds:datastoreItem xmlns:ds="http://schemas.openxmlformats.org/officeDocument/2006/customXml" ds:itemID="{8C92396C-78BC-4792-9419-87298EBEC093}">
   <ds:schemaRefs>
     <ds:schemaRef ds:uri="http://schemas.openxmlformats.org/officeDocument/2006/bibliography"/>
   </ds:schemaRefs>

</xml_diff>